<commit_message>
fix: refine practical interpretation and scope of inference in analysis document
</commit_message>
<xml_diff>
--- a/HW2_6371.docx
+++ b/HW2_6371.docx
@@ -1,6 +1,6 @@
 
 <file path=word/document.xml><?xml version="1.0" encoding="utf-8"?>
-<w:document xmlns:wpc="http://schemas.microsoft.com/office/word/2010/wordprocessingCanvas" xmlns:cx="http://schemas.microsoft.com/office/drawing/2014/chartex" xmlns:cx1="http://schemas.microsoft.com/office/drawing/2015/9/8/chartex" xmlns:cx2="http://schemas.microsoft.com/office/drawing/2015/10/21/chartex" xmlns:cx3="http://schemas.microsoft.com/office/drawing/2016/5/9/chartex" xmlns:cx4="http://schemas.microsoft.com/office/drawing/2016/5/10/chartex" xmlns:cx5="http://schemas.microsoft.com/office/drawing/2016/5/11/chartex" xmlns:cx6="http://schemas.microsoft.com/office/drawing/2016/5/12/chartex" xmlns:cx7="http://schemas.microsoft.com/office/drawing/2016/5/13/chartex" xmlns:cx8="http://schemas.microsoft.com/office/drawing/2016/5/14/chartex" xmlns:mc="http://schemas.openxmlformats.org/markup-compatibility/2006" xmlns:aink="http://schemas.microsoft.com/office/drawing/2016/ink" xmlns:am3d="http://schemas.microsoft.com/office/drawing/2017/model3d" xmlns:o="urn:schemas-microsoft-com:office:office" xmlns:r="http://schemas.openxmlformats.org/officeDocument/2006/relationships" xmlns:m="http://schemas.openxmlformats.org/officeDocument/2006/math" xmlns:v="urn:schemas-microsoft-com:vml" xmlns:wp14="http://schemas.microsoft.com/office/word/2010/wordprocessingDrawing" xmlns:wp="http://schemas.openxmlformats.org/drawingml/2006/wordprocessingDrawing" xmlns:w10="urn:schemas-microsoft-com:office:word" xmlns:w="http://schemas.openxmlformats.org/wordprocessingml/2006/main" xmlns:w14="http://schemas.microsoft.com/office/word/2010/wordml" xmlns:w15="http://schemas.microsoft.com/office/word/2012/wordml" xmlns:w16cid="http://schemas.microsoft.com/office/word/2016/wordml/cid" xmlns:w16se="http://schemas.microsoft.com/office/word/2015/wordml/symex" xmlns:wpg="http://schemas.microsoft.com/office/word/2010/wordprocessingGroup" xmlns:wpi="http://schemas.microsoft.com/office/word/2010/wordprocessingInk" xmlns:wne="http://schemas.microsoft.com/office/word/2006/wordml" xmlns:wps="http://schemas.microsoft.com/office/word/2010/wordprocessingShape" mc:Ignorable="w14 w15 w16se w16cid wp14">
+<w:document xmlns:wpc="http://schemas.microsoft.com/office/word/2010/wordprocessingCanvas" xmlns:cx="http://schemas.microsoft.com/office/drawing/2014/chartex" xmlns:cx1="http://schemas.microsoft.com/office/drawing/2015/9/8/chartex" xmlns:cx2="http://schemas.microsoft.com/office/drawing/2015/10/21/chartex" xmlns:cx3="http://schemas.microsoft.com/office/drawing/2016/5/9/chartex" xmlns:cx4="http://schemas.microsoft.com/office/drawing/2016/5/10/chartex" xmlns:cx5="http://schemas.microsoft.com/office/drawing/2016/5/11/chartex" xmlns:cx6="http://schemas.microsoft.com/office/drawing/2016/5/12/chartex" xmlns:cx7="http://schemas.microsoft.com/office/drawing/2016/5/13/chartex" xmlns:cx8="http://schemas.microsoft.com/office/drawing/2016/5/14/chartex" xmlns:mc="http://schemas.openxmlformats.org/markup-compatibility/2006" xmlns:aink="http://schemas.microsoft.com/office/drawing/2016/ink" xmlns:am3d="http://schemas.microsoft.com/office/drawing/2017/model3d" xmlns:o="urn:schemas-microsoft-com:office:office" xmlns:oel="http://schemas.microsoft.com/office/2019/extlst" xmlns:r="http://schemas.openxmlformats.org/officeDocument/2006/relationships" xmlns:m="http://schemas.openxmlformats.org/officeDocument/2006/math" xmlns:v="urn:schemas-microsoft-com:vml" xmlns:wp14="http://schemas.microsoft.com/office/word/2010/wordprocessingDrawing" xmlns:wp="http://schemas.openxmlformats.org/drawingml/2006/wordprocessingDrawing" xmlns:w10="urn:schemas-microsoft-com:office:word" xmlns:w="http://schemas.openxmlformats.org/wordprocessingml/2006/main" xmlns:w14="http://schemas.microsoft.com/office/word/2010/wordml" xmlns:w15="http://schemas.microsoft.com/office/word/2012/wordml" xmlns:w16cex="http://schemas.microsoft.com/office/word/2018/wordml/cex" xmlns:w16cid="http://schemas.microsoft.com/office/word/2016/wordml/cid" xmlns:w16="http://schemas.microsoft.com/office/word/2018/wordml" xmlns:w16du="http://schemas.microsoft.com/office/word/2023/wordml/word16du" xmlns:w16sdtdh="http://schemas.microsoft.com/office/word/2020/wordml/sdtdatahash" xmlns:w16sdtfl="http://schemas.microsoft.com/office/word/2024/wordml/sdtformatlock" xmlns:w16se="http://schemas.microsoft.com/office/word/2015/wordml/symex" xmlns:wpg="http://schemas.microsoft.com/office/word/2010/wordprocessingGroup" xmlns:wpi="http://schemas.microsoft.com/office/word/2010/wordprocessingInk" xmlns:wne="http://schemas.microsoft.com/office/word/2006/wordml" xmlns:wps="http://schemas.microsoft.com/office/word/2010/wordprocessingShape" mc:Ignorable="w14 w15 w16se w16cid w16 w16cex w16sdtdh w16sdtfl w16du wp14">
   <w:body>
     <w:p>
       <w:pPr>
@@ -33,8 +33,6 @@
         </w:rPr>
         <w:t xml:space="preserve">Questions </w:t>
       </w:r>
-      <w:bookmarkStart w:id="0" w:name="_GoBack"/>
-      <w:bookmarkEnd w:id="0"/>
       <w:r>
         <w:rPr>
           <w:b/>
@@ -1103,6 +1101,7 @@
           <w:numId w:val="2"/>
         </w:numPr>
       </w:pPr>
+      <w:bookmarkStart w:id="0" w:name="_Hlk188117147"/>
       <w:r>
         <w:t>In the last homework</w:t>
       </w:r>
@@ -1359,10 +1358,9 @@
         <w:t xml:space="preserve"> different. </w:t>
       </w:r>
       <w:bookmarkEnd w:id="1"/>
-      <w:r>
-        <w:t xml:space="preserve"> </w:t>
-      </w:r>
     </w:p>
+    <w:bookmarkEnd w:id="0"/>
+    <w:p/>
     <w:sectPr>
       <w:pgSz w:w="12240" w:h="15840"/>
       <w:pgMar w:top="720" w:right="1440" w:bottom="954" w:left="1440" w:header="720" w:footer="720" w:gutter="0"/>
@@ -1374,7 +1372,7 @@
 </file>
 
 <file path=word/numbering.xml><?xml version="1.0" encoding="utf-8"?>
-<w:numbering xmlns:wpc="http://schemas.microsoft.com/office/word/2010/wordprocessingCanvas" xmlns:cx="http://schemas.microsoft.com/office/drawing/2014/chartex" xmlns:cx1="http://schemas.microsoft.com/office/drawing/2015/9/8/chartex" xmlns:cx2="http://schemas.microsoft.com/office/drawing/2015/10/21/chartex" xmlns:cx3="http://schemas.microsoft.com/office/drawing/2016/5/9/chartex" xmlns:cx4="http://schemas.microsoft.com/office/drawing/2016/5/10/chartex" xmlns:cx5="http://schemas.microsoft.com/office/drawing/2016/5/11/chartex" xmlns:cx6="http://schemas.microsoft.com/office/drawing/2016/5/12/chartex" xmlns:cx7="http://schemas.microsoft.com/office/drawing/2016/5/13/chartex" xmlns:cx8="http://schemas.microsoft.com/office/drawing/2016/5/14/chartex" xmlns:mc="http://schemas.openxmlformats.org/markup-compatibility/2006" xmlns:aink="http://schemas.microsoft.com/office/drawing/2016/ink" xmlns:am3d="http://schemas.microsoft.com/office/drawing/2017/model3d" xmlns:o="urn:schemas-microsoft-com:office:office" xmlns:r="http://schemas.openxmlformats.org/officeDocument/2006/relationships" xmlns:m="http://schemas.openxmlformats.org/officeDocument/2006/math" xmlns:v="urn:schemas-microsoft-com:vml" xmlns:wp14="http://schemas.microsoft.com/office/word/2010/wordprocessingDrawing" xmlns:wp="http://schemas.openxmlformats.org/drawingml/2006/wordprocessingDrawing" xmlns:w10="urn:schemas-microsoft-com:office:word" xmlns:w="http://schemas.openxmlformats.org/wordprocessingml/2006/main" xmlns:w14="http://schemas.microsoft.com/office/word/2010/wordml" xmlns:w15="http://schemas.microsoft.com/office/word/2012/wordml" xmlns:w16cid="http://schemas.microsoft.com/office/word/2016/wordml/cid" xmlns:w16se="http://schemas.microsoft.com/office/word/2015/wordml/symex" xmlns:wpg="http://schemas.microsoft.com/office/word/2010/wordprocessingGroup" xmlns:wpi="http://schemas.microsoft.com/office/word/2010/wordprocessingInk" xmlns:wne="http://schemas.microsoft.com/office/word/2006/wordml" xmlns:wps="http://schemas.microsoft.com/office/word/2010/wordprocessingShape" mc:Ignorable="w14 w15 w16se w16cid wp14">
+<w:numbering xmlns:wpc="http://schemas.microsoft.com/office/word/2010/wordprocessingCanvas" xmlns:cx="http://schemas.microsoft.com/office/drawing/2014/chartex" xmlns:cx1="http://schemas.microsoft.com/office/drawing/2015/9/8/chartex" xmlns:cx2="http://schemas.microsoft.com/office/drawing/2015/10/21/chartex" xmlns:cx3="http://schemas.microsoft.com/office/drawing/2016/5/9/chartex" xmlns:cx4="http://schemas.microsoft.com/office/drawing/2016/5/10/chartex" xmlns:cx5="http://schemas.microsoft.com/office/drawing/2016/5/11/chartex" xmlns:cx6="http://schemas.microsoft.com/office/drawing/2016/5/12/chartex" xmlns:cx7="http://schemas.microsoft.com/office/drawing/2016/5/13/chartex" xmlns:cx8="http://schemas.microsoft.com/office/drawing/2016/5/14/chartex" xmlns:mc="http://schemas.openxmlformats.org/markup-compatibility/2006" xmlns:aink="http://schemas.microsoft.com/office/drawing/2016/ink" xmlns:am3d="http://schemas.microsoft.com/office/drawing/2017/model3d" xmlns:o="urn:schemas-microsoft-com:office:office" xmlns:oel="http://schemas.microsoft.com/office/2019/extlst" xmlns:r="http://schemas.openxmlformats.org/officeDocument/2006/relationships" xmlns:m="http://schemas.openxmlformats.org/officeDocument/2006/math" xmlns:v="urn:schemas-microsoft-com:vml" xmlns:wp14="http://schemas.microsoft.com/office/word/2010/wordprocessingDrawing" xmlns:wp="http://schemas.openxmlformats.org/drawingml/2006/wordprocessingDrawing" xmlns:w10="urn:schemas-microsoft-com:office:word" xmlns:w="http://schemas.openxmlformats.org/wordprocessingml/2006/main" xmlns:w14="http://schemas.microsoft.com/office/word/2010/wordml" xmlns:w15="http://schemas.microsoft.com/office/word/2012/wordml" xmlns:w16cex="http://schemas.microsoft.com/office/word/2018/wordml/cex" xmlns:w16cid="http://schemas.microsoft.com/office/word/2016/wordml/cid" xmlns:w16="http://schemas.microsoft.com/office/word/2018/wordml" xmlns:w16du="http://schemas.microsoft.com/office/word/2023/wordml/word16du" xmlns:w16sdtdh="http://schemas.microsoft.com/office/word/2020/wordml/sdtdatahash" xmlns:w16sdtfl="http://schemas.microsoft.com/office/word/2024/wordml/sdtformatlock" xmlns:w16se="http://schemas.microsoft.com/office/word/2015/wordml/symex" xmlns:wpg="http://schemas.microsoft.com/office/word/2010/wordprocessingGroup" xmlns:wpi="http://schemas.microsoft.com/office/word/2010/wordprocessingInk" xmlns:wne="http://schemas.microsoft.com/office/word/2006/wordml" xmlns:wps="http://schemas.microsoft.com/office/word/2010/wordprocessingShape" mc:Ignorable="w14 w15 w16se w16cid w16 w16cex w16sdtdh w16sdtfl w16du wp14">
   <w:abstractNum w:abstractNumId="0" w15:restartNumberingAfterBreak="0">
     <w:nsid w:val="06075EBB"/>
     <w:multiLevelType w:val="hybridMultilevel"/>
@@ -3111,68 +3109,68 @@
       </w:rPr>
     </w:lvl>
   </w:abstractNum>
-  <w:num w:numId="1">
+  <w:num w:numId="1" w16cid:durableId="1408304835">
     <w:abstractNumId w:val="15"/>
   </w:num>
-  <w:num w:numId="2">
+  <w:num w:numId="2" w16cid:durableId="1110277446">
     <w:abstractNumId w:val="11"/>
   </w:num>
-  <w:num w:numId="3">
+  <w:num w:numId="3" w16cid:durableId="699890131">
     <w:abstractNumId w:val="1"/>
   </w:num>
-  <w:num w:numId="4">
+  <w:num w:numId="4" w16cid:durableId="2141220791">
     <w:abstractNumId w:val="10"/>
   </w:num>
-  <w:num w:numId="5">
+  <w:num w:numId="5" w16cid:durableId="1443064777">
     <w:abstractNumId w:val="5"/>
   </w:num>
-  <w:num w:numId="6">
+  <w:num w:numId="6" w16cid:durableId="1930388190">
     <w:abstractNumId w:val="7"/>
   </w:num>
-  <w:num w:numId="7">
+  <w:num w:numId="7" w16cid:durableId="779952986">
     <w:abstractNumId w:val="3"/>
   </w:num>
-  <w:num w:numId="8">
+  <w:num w:numId="8" w16cid:durableId="179903567">
     <w:abstractNumId w:val="8"/>
   </w:num>
-  <w:num w:numId="9">
+  <w:num w:numId="9" w16cid:durableId="682130564">
     <w:abstractNumId w:val="2"/>
   </w:num>
-  <w:num w:numId="10">
+  <w:num w:numId="10" w16cid:durableId="834104652">
     <w:abstractNumId w:val="16"/>
   </w:num>
-  <w:num w:numId="11">
+  <w:num w:numId="11" w16cid:durableId="1269503923">
     <w:abstractNumId w:val="0"/>
   </w:num>
-  <w:num w:numId="12">
+  <w:num w:numId="12" w16cid:durableId="1261525097">
     <w:abstractNumId w:val="13"/>
   </w:num>
-  <w:num w:numId="13">
+  <w:num w:numId="13" w16cid:durableId="1406534181">
     <w:abstractNumId w:val="12"/>
   </w:num>
-  <w:num w:numId="14">
+  <w:num w:numId="14" w16cid:durableId="933712576">
     <w:abstractNumId w:val="18"/>
   </w:num>
-  <w:num w:numId="15">
+  <w:num w:numId="15" w16cid:durableId="1026440264">
     <w:abstractNumId w:val="9"/>
   </w:num>
-  <w:num w:numId="16">
+  <w:num w:numId="16" w16cid:durableId="606735469">
     <w:abstractNumId w:val="4"/>
   </w:num>
-  <w:num w:numId="17">
+  <w:num w:numId="17" w16cid:durableId="1116094642">
     <w:abstractNumId w:val="17"/>
   </w:num>
-  <w:num w:numId="18">
+  <w:num w:numId="18" w16cid:durableId="884177960">
     <w:abstractNumId w:val="14"/>
   </w:num>
-  <w:num w:numId="19">
+  <w:num w:numId="19" w16cid:durableId="1457486938">
     <w:abstractNumId w:val="6"/>
   </w:num>
 </w:numbering>
 </file>
 
 <file path=word/styles.xml><?xml version="1.0" encoding="utf-8"?>
-<w:styles xmlns:mc="http://schemas.openxmlformats.org/markup-compatibility/2006" xmlns:r="http://schemas.openxmlformats.org/officeDocument/2006/relationships" xmlns:w="http://schemas.openxmlformats.org/wordprocessingml/2006/main" xmlns:w14="http://schemas.microsoft.com/office/word/2010/wordml" xmlns:w15="http://schemas.microsoft.com/office/word/2012/wordml" xmlns:w16cid="http://schemas.microsoft.com/office/word/2016/wordml/cid" xmlns:w16se="http://schemas.microsoft.com/office/word/2015/wordml/symex" mc:Ignorable="w14 w15 w16se w16cid">
+<w:styles xmlns:mc="http://schemas.openxmlformats.org/markup-compatibility/2006" xmlns:r="http://schemas.openxmlformats.org/officeDocument/2006/relationships" xmlns:w="http://schemas.openxmlformats.org/wordprocessingml/2006/main" xmlns:w14="http://schemas.microsoft.com/office/word/2010/wordml" xmlns:w15="http://schemas.microsoft.com/office/word/2012/wordml" xmlns:w16cex="http://schemas.microsoft.com/office/word/2018/wordml/cex" xmlns:w16cid="http://schemas.microsoft.com/office/word/2016/wordml/cid" xmlns:w16="http://schemas.microsoft.com/office/word/2018/wordml" xmlns:w16du="http://schemas.microsoft.com/office/word/2023/wordml/word16du" xmlns:w16sdtdh="http://schemas.microsoft.com/office/word/2020/wordml/sdtdatahash" xmlns:w16sdtfl="http://schemas.microsoft.com/office/word/2024/wordml/sdtformatlock" xmlns:w16se="http://schemas.microsoft.com/office/word/2015/wordml/symex" mc:Ignorable="w14 w15 w16se w16cid w16 w16cex w16sdtdh w16sdtfl w16du">
   <w:docDefaults>
     <w:rPrDefault>
       <w:rPr>
@@ -3294,6 +3292,7 @@
     <w:lsdException w:name="HTML Sample" w:semiHidden="1" w:unhideWhenUsed="1"/>
     <w:lsdException w:name="HTML Typewriter" w:semiHidden="1" w:unhideWhenUsed="1"/>
     <w:lsdException w:name="HTML Variable" w:semiHidden="1" w:unhideWhenUsed="1"/>
+    <w:lsdException w:name="Normal Table" w:semiHidden="1" w:unhideWhenUsed="1"/>
     <w:lsdException w:name="annotation subject" w:semiHidden="1" w:unhideWhenUsed="1"/>
     <w:lsdException w:name="No List" w:semiHidden="1" w:unhideWhenUsed="1"/>
     <w:lsdException w:name="Outline List 1" w:semiHidden="1" w:unhideWhenUsed="1"/>
@@ -3340,8 +3339,10 @@
     <w:lsdException w:name="Table Subtle 2" w:semiHidden="1" w:unhideWhenUsed="1"/>
     <w:lsdException w:name="Table Web 1" w:semiHidden="1" w:unhideWhenUsed="1"/>
     <w:lsdException w:name="Table Web 2" w:semiHidden="1" w:unhideWhenUsed="1"/>
+    <w:lsdException w:name="Table Web 3" w:semiHidden="1" w:unhideWhenUsed="1"/>
     <w:lsdException w:name="Balloon Text" w:semiHidden="1" w:unhideWhenUsed="1"/>
     <w:lsdException w:name="Table Grid" w:uiPriority="59"/>
+    <w:lsdException w:name="Table Theme" w:semiHidden="1" w:unhideWhenUsed="1"/>
     <w:lsdException w:name="Placeholder Text" w:semiHidden="1"/>
     <w:lsdException w:name="No Spacing" w:uiPriority="1" w:qFormat="1"/>
     <w:lsdException w:name="Light Shading" w:uiPriority="60"/>

</xml_diff>